<commit_message>
Added on 6th March 2020
</commit_message>
<xml_diff>
--- a/Python.docx
+++ b/Python.docx
@@ -4090,8 +4090,259 @@
       <w:bookmarkEnd w:id="9"/>
     </w:p>
     <w:p>
+      <w:r>
+        <w:t>The following operations can be applied  to all numeric types  -</w:t>
+      </w:r>
+    </w:p>
+    <w:p>
+      <w:pPr>
+        <w:pStyle w:val="ListParagraph"/>
+        <w:numPr>
+          <w:ilvl w:val="0"/>
+          <w:numId w:val="5"/>
+        </w:numPr>
+      </w:pPr>
+      <w:r>
+        <w:t>x + y  addition</w:t>
+      </w:r>
+    </w:p>
+    <w:p>
+      <w:pPr>
+        <w:pStyle w:val="ListParagraph"/>
+        <w:numPr>
+          <w:ilvl w:val="0"/>
+          <w:numId w:val="5"/>
+        </w:numPr>
+      </w:pPr>
+      <w:r>
+        <w:t>x – y subtraction</w:t>
+      </w:r>
+    </w:p>
+    <w:p>
+      <w:pPr>
+        <w:pStyle w:val="ListParagraph"/>
+        <w:numPr>
+          <w:ilvl w:val="0"/>
+          <w:numId w:val="5"/>
+        </w:numPr>
+      </w:pPr>
+      <w:r>
+        <w:t>x * y multiplication</w:t>
+      </w:r>
+    </w:p>
+    <w:p>
+      <w:pPr>
+        <w:pStyle w:val="ListParagraph"/>
+        <w:numPr>
+          <w:ilvl w:val="0"/>
+          <w:numId w:val="5"/>
+        </w:numPr>
+      </w:pPr>
+      <w:r>
+        <w:t>x / y division</w:t>
+      </w:r>
+    </w:p>
+    <w:p>
+      <w:pPr>
+        <w:pStyle w:val="ListParagraph"/>
+        <w:numPr>
+          <w:ilvl w:val="0"/>
+          <w:numId w:val="5"/>
+        </w:numPr>
+      </w:pPr>
+      <w:r>
+        <w:t xml:space="preserve">x ** y power of x </w:t>
+      </w:r>
+    </w:p>
+    <w:p>
+      <w:pPr>
+        <w:pStyle w:val="ListParagraph"/>
+        <w:numPr>
+          <w:ilvl w:val="0"/>
+          <w:numId w:val="5"/>
+        </w:numPr>
+      </w:pPr>
+      <w:r>
+        <w:t>x % y Modulo  (x mod y)</w:t>
+      </w:r>
+    </w:p>
+    <w:p>
+      <w:pPr>
+        <w:pStyle w:val="ListParagraph"/>
+        <w:numPr>
+          <w:ilvl w:val="0"/>
+          <w:numId w:val="5"/>
+        </w:numPr>
+      </w:pPr>
+      <w:r>
+        <w:t>--x unary minus</w:t>
+      </w:r>
+    </w:p>
+    <w:p>
+      <w:pPr>
+        <w:pStyle w:val="ListParagraph"/>
+        <w:numPr>
+          <w:ilvl w:val="0"/>
+          <w:numId w:val="5"/>
+        </w:numPr>
+      </w:pPr>
+      <w:r>
+        <w:t>+x   unary plus</w:t>
+      </w:r>
+    </w:p>
+    <w:p/>
+    <w:p>
+      <w:r>
+        <w:lastRenderedPageBreak/>
+        <w:t>Build in functions on all numeric types</w:t>
+      </w:r>
+    </w:p>
+    <w:p>
+      <w:pPr>
+        <w:pStyle w:val="ListParagraph"/>
+        <w:numPr>
+          <w:ilvl w:val="0"/>
+          <w:numId w:val="6"/>
+        </w:numPr>
+      </w:pPr>
+      <w:r>
+        <w:t>Abs(x) – absolute value</w:t>
+      </w:r>
+    </w:p>
+    <w:p>
+      <w:pPr>
+        <w:pStyle w:val="ListParagraph"/>
+        <w:numPr>
+          <w:ilvl w:val="0"/>
+          <w:numId w:val="6"/>
+        </w:numPr>
+      </w:pPr>
+      <w:proofErr w:type="spellStart"/>
+      <w:r>
+        <w:t>divmod</w:t>
+      </w:r>
+      <w:proofErr w:type="spellEnd"/>
+      <w:r>
+        <w:t>(x ,y)  - return (int  ( x / y), x % y)</w:t>
+      </w:r>
+    </w:p>
+    <w:p>
+      <w:pPr>
+        <w:pStyle w:val="ListParagraph"/>
+        <w:numPr>
+          <w:ilvl w:val="0"/>
+          <w:numId w:val="6"/>
+        </w:numPr>
+      </w:pPr>
+      <w:r>
+        <w:t>pow (x , y [, modulo] – returns (x ** y) % modulo</w:t>
+      </w:r>
+    </w:p>
+    <w:p>
+      <w:pPr>
+        <w:pStyle w:val="ListParagraph"/>
+        <w:numPr>
+          <w:ilvl w:val="0"/>
+          <w:numId w:val="6"/>
+        </w:numPr>
+      </w:pPr>
+      <w:r>
+        <w:t>round (x, [n]) – returns to the nearest integer (floating point number only)</w:t>
+      </w:r>
+    </w:p>
+    <w:p/>
+    <w:p>
       <w:pPr>
         <w:pStyle w:val="Heading2"/>
+      </w:pPr>
+      <w:r>
+        <w:t>Comparison Operator</w:t>
+      </w:r>
+    </w:p>
+    <w:p>
+      <w:pPr>
+        <w:pStyle w:val="ListParagraph"/>
+        <w:numPr>
+          <w:ilvl w:val="0"/>
+          <w:numId w:val="7"/>
+        </w:numPr>
+      </w:pPr>
+      <w:r>
+        <w:t>x &lt; y – less than</w:t>
+      </w:r>
+    </w:p>
+    <w:p>
+      <w:pPr>
+        <w:pStyle w:val="ListParagraph"/>
+        <w:numPr>
+          <w:ilvl w:val="0"/>
+          <w:numId w:val="7"/>
+        </w:numPr>
+      </w:pPr>
+      <w:r>
+        <w:t>x  &gt; y – greater than</w:t>
+      </w:r>
+    </w:p>
+    <w:p>
+      <w:pPr>
+        <w:pStyle w:val="ListParagraph"/>
+        <w:numPr>
+          <w:ilvl w:val="0"/>
+          <w:numId w:val="7"/>
+        </w:numPr>
+      </w:pPr>
+      <w:r>
+        <w:t>x == y – equal to</w:t>
+      </w:r>
+    </w:p>
+    <w:p>
+      <w:pPr>
+        <w:pStyle w:val="ListParagraph"/>
+        <w:numPr>
+          <w:ilvl w:val="0"/>
+          <w:numId w:val="7"/>
+        </w:numPr>
+      </w:pPr>
+      <w:r>
+        <w:t xml:space="preserve">x != y – not equal to </w:t>
+      </w:r>
+    </w:p>
+    <w:p>
+      <w:pPr>
+        <w:pStyle w:val="ListParagraph"/>
+        <w:numPr>
+          <w:ilvl w:val="0"/>
+          <w:numId w:val="7"/>
+        </w:numPr>
+      </w:pPr>
+      <w:r>
+        <w:t>x &gt;= y – greater than or equal to</w:t>
+      </w:r>
+    </w:p>
+    <w:p>
+      <w:pPr>
+        <w:pStyle w:val="ListParagraph"/>
+        <w:numPr>
+          <w:ilvl w:val="0"/>
+          <w:numId w:val="7"/>
+        </w:numPr>
+      </w:pPr>
+      <w:r>
+        <w:t xml:space="preserve">x &lt;= y – less than or </w:t>
+      </w:r>
+      <w:proofErr w:type="spellStart"/>
+      <w:r>
+        <w:t>eaual</w:t>
+      </w:r>
+      <w:proofErr w:type="spellEnd"/>
+      <w:r>
+        <w:t xml:space="preserve"> to</w:t>
+      </w:r>
+    </w:p>
+    <w:p/>
+    <w:p>
+      <w:pPr>
+        <w:pStyle w:val="Heading2"/>
         <w:spacing w:line="360" w:lineRule="auto"/>
       </w:pPr>
       <w:bookmarkStart w:id="10" w:name="_Toc33431919"/>
@@ -4112,10 +4363,194 @@
       <w:bookmarkEnd w:id="11"/>
     </w:p>
     <w:p>
-      <w:pPr>
-        <w:spacing w:line="360" w:lineRule="auto"/>
-      </w:pPr>
-    </w:p>
+      <w:r>
+        <w:t xml:space="preserve">X or y – </w:t>
+      </w:r>
+      <w:r>
+        <w:t xml:space="preserve">Logical or - </w:t>
+      </w:r>
+      <w:r>
+        <w:t>if x is false, return Y, otherwise return x</w:t>
+      </w:r>
+    </w:p>
+    <w:p>
+      <w:r>
+        <w:t xml:space="preserve">X and y – </w:t>
+      </w:r>
+      <w:r>
+        <w:t xml:space="preserve">Logical and - </w:t>
+      </w:r>
+      <w:r>
+        <w:t xml:space="preserve">if x is false, return x, otherwise return y </w:t>
+      </w:r>
+    </w:p>
+    <w:p>
+      <w:r>
+        <w:t>Not x  -</w:t>
+      </w:r>
+      <w:r>
+        <w:t xml:space="preserve"> logical negation</w:t>
+      </w:r>
+      <w:r>
+        <w:t xml:space="preserve"> :</w:t>
+      </w:r>
+      <w:r>
+        <w:t xml:space="preserve"> if x is false, return 1, otherwise 0</w:t>
+      </w:r>
+    </w:p>
+    <w:p/>
+    <w:p>
+      <w:pPr>
+        <w:pStyle w:val="Heading2"/>
+      </w:pPr>
+      <w:r>
+        <w:t>Operations on Sequence</w:t>
+      </w:r>
+    </w:p>
+    <w:p>
+      <w:r>
+        <w:t>The following operators can be applied to sequence types including strings, lists and tuples :</w:t>
+      </w:r>
+    </w:p>
+    <w:p>
+      <w:pPr>
+        <w:pStyle w:val="ListParagraph"/>
+        <w:numPr>
+          <w:ilvl w:val="0"/>
+          <w:numId w:val="8"/>
+        </w:numPr>
+      </w:pPr>
+      <w:r>
+        <w:t>s + r – concatenation</w:t>
+      </w:r>
+    </w:p>
+    <w:p>
+      <w:pPr>
+        <w:pStyle w:val="ListParagraph"/>
+        <w:numPr>
+          <w:ilvl w:val="0"/>
+          <w:numId w:val="8"/>
+        </w:numPr>
+      </w:pPr>
+      <w:r>
+        <w:t>s * n – makes n copies of s where n is an integer</w:t>
+      </w:r>
+    </w:p>
+    <w:p>
+      <w:pPr>
+        <w:pStyle w:val="ListParagraph"/>
+        <w:numPr>
+          <w:ilvl w:val="0"/>
+          <w:numId w:val="8"/>
+        </w:numPr>
+      </w:pPr>
+      <w:r>
+        <w:t>s % d – String formatting (strings only)</w:t>
+      </w:r>
+    </w:p>
+    <w:p>
+      <w:pPr>
+        <w:pStyle w:val="ListParagraph"/>
+        <w:numPr>
+          <w:ilvl w:val="0"/>
+          <w:numId w:val="8"/>
+        </w:numPr>
+      </w:pPr>
+      <w:r>
+        <w:t>s[</w:t>
+      </w:r>
+      <w:proofErr w:type="spellStart"/>
+      <w:r>
+        <w:t>i</w:t>
+      </w:r>
+      <w:proofErr w:type="spellEnd"/>
+      <w:r>
+        <w:t>] – indexing</w:t>
+      </w:r>
+    </w:p>
+    <w:p>
+      <w:pPr>
+        <w:pStyle w:val="ListParagraph"/>
+        <w:numPr>
+          <w:ilvl w:val="0"/>
+          <w:numId w:val="8"/>
+        </w:numPr>
+      </w:pPr>
+      <w:r>
+        <w:t>s [ I : j ] – slicing only</w:t>
+      </w:r>
+    </w:p>
+    <w:p>
+      <w:pPr>
+        <w:pStyle w:val="ListParagraph"/>
+        <w:numPr>
+          <w:ilvl w:val="0"/>
+          <w:numId w:val="8"/>
+        </w:numPr>
+      </w:pPr>
+      <w:r>
+        <w:t>x in s, x not in s – membership</w:t>
+      </w:r>
+    </w:p>
+    <w:p>
+      <w:pPr>
+        <w:pStyle w:val="ListParagraph"/>
+        <w:numPr>
+          <w:ilvl w:val="0"/>
+          <w:numId w:val="8"/>
+        </w:numPr>
+      </w:pPr>
+      <w:r>
+        <w:t>for x in s: - iteration</w:t>
+      </w:r>
+    </w:p>
+    <w:p>
+      <w:pPr>
+        <w:pStyle w:val="ListParagraph"/>
+        <w:numPr>
+          <w:ilvl w:val="0"/>
+          <w:numId w:val="8"/>
+        </w:numPr>
+      </w:pPr>
+      <w:proofErr w:type="spellStart"/>
+      <w:r>
+        <w:t>len</w:t>
+      </w:r>
+      <w:proofErr w:type="spellEnd"/>
+      <w:r>
+        <w:t>(s) – length</w:t>
+      </w:r>
+    </w:p>
+    <w:p>
+      <w:pPr>
+        <w:pStyle w:val="ListParagraph"/>
+        <w:numPr>
+          <w:ilvl w:val="0"/>
+          <w:numId w:val="8"/>
+        </w:numPr>
+      </w:pPr>
+      <w:r>
+        <w:t>min(s) – Minimum item</w:t>
+      </w:r>
+    </w:p>
+    <w:p>
+      <w:pPr>
+        <w:pStyle w:val="ListParagraph"/>
+        <w:numPr>
+          <w:ilvl w:val="0"/>
+          <w:numId w:val="8"/>
+        </w:numPr>
+      </w:pPr>
+      <w:r>
+        <w:t>max(s) – maximum item</w:t>
+      </w:r>
+    </w:p>
+    <w:p>
+      <w:pPr>
+        <w:spacing w:line="360" w:lineRule="auto"/>
+      </w:pPr>
+    </w:p>
+    <w:p/>
     <w:p>
       <w:pPr>
         <w:pStyle w:val="Heading2"/>
@@ -4236,8 +4671,6 @@
         </w:rPr>
         <w:br/>
       </w:r>
-      <w:bookmarkStart w:id="14" w:name="_GoBack"/>
-      <w:bookmarkEnd w:id="14"/>
       <w:r>
         <w:rPr>
           <w:rFonts w:ascii="Courier New" w:eastAsia="Times New Roman" w:hAnsi="Courier New" w:cs="Courier New"/>
@@ -5519,6 +5952,31 @@
         <w:spacing w:line="360" w:lineRule="auto"/>
       </w:pPr>
       <w:r>
+        <w:t>For I in s :</w:t>
+      </w:r>
+    </w:p>
+    <w:p>
+      <w:pPr>
+        <w:spacing w:line="360" w:lineRule="auto"/>
+        <w:ind w:firstLine="720"/>
+      </w:pPr>
+      <w:r>
+        <w:t>Statements</w:t>
+      </w:r>
+    </w:p>
+    <w:p>
+      <w:pPr>
+        <w:spacing w:line="360" w:lineRule="auto"/>
+        <w:ind w:firstLine="720"/>
+      </w:pPr>
+      <w:bookmarkStart w:id="14" w:name="_GoBack"/>
+      <w:bookmarkEnd w:id="14"/>
+    </w:p>
+    <w:p>
+      <w:pPr>
+        <w:spacing w:line="360" w:lineRule="auto"/>
+      </w:pPr>
+      <w:r>
         <w:t>For loop with else</w:t>
       </w:r>
     </w:p>
@@ -5591,6 +6049,7 @@
       </w:pPr>
       <w:bookmarkStart w:id="17" w:name="_Toc33431925"/>
       <w:r>
+        <w:lastRenderedPageBreak/>
         <w:t>Tuple</w:t>
       </w:r>
       <w:bookmarkEnd w:id="17"/>
@@ -5698,7 +6157,6 @@
         <w:spacing w:line="360" w:lineRule="auto"/>
       </w:pPr>
       <w:r>
-        <w:lastRenderedPageBreak/>
         <w:t>int() - convert string to int</w:t>
       </w:r>
     </w:p>
@@ -6207,6 +6665,119 @@
     </w:lvl>
   </w:abstractNum>
   <w:abstractNum w:abstractNumId="2" w15:restartNumberingAfterBreak="0">
+    <w:nsid w:val="18232D65"/>
+    <w:multiLevelType w:val="hybridMultilevel"/>
+    <w:tmpl w:val="66261C22"/>
+    <w:lvl w:ilvl="0" w:tplc="04090001">
+      <w:start w:val="1"/>
+      <w:numFmt w:val="bullet"/>
+      <w:lvlText w:val=""/>
+      <w:lvlJc w:val="left"/>
+      <w:pPr>
+        <w:ind w:left="720" w:hanging="360"/>
+      </w:pPr>
+      <w:rPr>
+        <w:rFonts w:ascii="Symbol" w:hAnsi="Symbol" w:hint="default"/>
+      </w:rPr>
+    </w:lvl>
+    <w:lvl w:ilvl="1" w:tplc="04090003" w:tentative="1">
+      <w:start w:val="1"/>
+      <w:numFmt w:val="bullet"/>
+      <w:lvlText w:val="o"/>
+      <w:lvlJc w:val="left"/>
+      <w:pPr>
+        <w:ind w:left="1440" w:hanging="360"/>
+      </w:pPr>
+      <w:rPr>
+        <w:rFonts w:ascii="Courier New" w:hAnsi="Courier New" w:cs="Courier New" w:hint="default"/>
+      </w:rPr>
+    </w:lvl>
+    <w:lvl w:ilvl="2" w:tplc="04090005" w:tentative="1">
+      <w:start w:val="1"/>
+      <w:numFmt w:val="bullet"/>
+      <w:lvlText w:val=""/>
+      <w:lvlJc w:val="left"/>
+      <w:pPr>
+        <w:ind w:left="2160" w:hanging="360"/>
+      </w:pPr>
+      <w:rPr>
+        <w:rFonts w:ascii="Wingdings" w:hAnsi="Wingdings" w:hint="default"/>
+      </w:rPr>
+    </w:lvl>
+    <w:lvl w:ilvl="3" w:tplc="04090001" w:tentative="1">
+      <w:start w:val="1"/>
+      <w:numFmt w:val="bullet"/>
+      <w:lvlText w:val=""/>
+      <w:lvlJc w:val="left"/>
+      <w:pPr>
+        <w:ind w:left="2880" w:hanging="360"/>
+      </w:pPr>
+      <w:rPr>
+        <w:rFonts w:ascii="Symbol" w:hAnsi="Symbol" w:hint="default"/>
+      </w:rPr>
+    </w:lvl>
+    <w:lvl w:ilvl="4" w:tplc="04090003" w:tentative="1">
+      <w:start w:val="1"/>
+      <w:numFmt w:val="bullet"/>
+      <w:lvlText w:val="o"/>
+      <w:lvlJc w:val="left"/>
+      <w:pPr>
+        <w:ind w:left="3600" w:hanging="360"/>
+      </w:pPr>
+      <w:rPr>
+        <w:rFonts w:ascii="Courier New" w:hAnsi="Courier New" w:cs="Courier New" w:hint="default"/>
+      </w:rPr>
+    </w:lvl>
+    <w:lvl w:ilvl="5" w:tplc="04090005" w:tentative="1">
+      <w:start w:val="1"/>
+      <w:numFmt w:val="bullet"/>
+      <w:lvlText w:val=""/>
+      <w:lvlJc w:val="left"/>
+      <w:pPr>
+        <w:ind w:left="4320" w:hanging="360"/>
+      </w:pPr>
+      <w:rPr>
+        <w:rFonts w:ascii="Wingdings" w:hAnsi="Wingdings" w:hint="default"/>
+      </w:rPr>
+    </w:lvl>
+    <w:lvl w:ilvl="6" w:tplc="04090001" w:tentative="1">
+      <w:start w:val="1"/>
+      <w:numFmt w:val="bullet"/>
+      <w:lvlText w:val=""/>
+      <w:lvlJc w:val="left"/>
+      <w:pPr>
+        <w:ind w:left="5040" w:hanging="360"/>
+      </w:pPr>
+      <w:rPr>
+        <w:rFonts w:ascii="Symbol" w:hAnsi="Symbol" w:hint="default"/>
+      </w:rPr>
+    </w:lvl>
+    <w:lvl w:ilvl="7" w:tplc="04090003" w:tentative="1">
+      <w:start w:val="1"/>
+      <w:numFmt w:val="bullet"/>
+      <w:lvlText w:val="o"/>
+      <w:lvlJc w:val="left"/>
+      <w:pPr>
+        <w:ind w:left="5760" w:hanging="360"/>
+      </w:pPr>
+      <w:rPr>
+        <w:rFonts w:ascii="Courier New" w:hAnsi="Courier New" w:cs="Courier New" w:hint="default"/>
+      </w:rPr>
+    </w:lvl>
+    <w:lvl w:ilvl="8" w:tplc="04090005" w:tentative="1">
+      <w:start w:val="1"/>
+      <w:numFmt w:val="bullet"/>
+      <w:lvlText w:val=""/>
+      <w:lvlJc w:val="left"/>
+      <w:pPr>
+        <w:ind w:left="6480" w:hanging="360"/>
+      </w:pPr>
+      <w:rPr>
+        <w:rFonts w:ascii="Wingdings" w:hAnsi="Wingdings" w:hint="default"/>
+      </w:rPr>
+    </w:lvl>
+  </w:abstractNum>
+  <w:abstractNum w:abstractNumId="3" w15:restartNumberingAfterBreak="0">
     <w:nsid w:val="258E7BD5"/>
     <w:multiLevelType w:val="hybridMultilevel"/>
     <w:tmpl w:val="3850D04C"/>
@@ -6295,7 +6866,233 @@
       </w:pPr>
     </w:lvl>
   </w:abstractNum>
-  <w:abstractNum w:abstractNumId="3" w15:restartNumberingAfterBreak="0">
+  <w:abstractNum w:abstractNumId="4" w15:restartNumberingAfterBreak="0">
+    <w:nsid w:val="267B6DA6"/>
+    <w:multiLevelType w:val="hybridMultilevel"/>
+    <w:tmpl w:val="8B2C8B8A"/>
+    <w:lvl w:ilvl="0" w:tplc="04090001">
+      <w:start w:val="1"/>
+      <w:numFmt w:val="bullet"/>
+      <w:lvlText w:val=""/>
+      <w:lvlJc w:val="left"/>
+      <w:pPr>
+        <w:ind w:left="720" w:hanging="360"/>
+      </w:pPr>
+      <w:rPr>
+        <w:rFonts w:ascii="Symbol" w:hAnsi="Symbol" w:hint="default"/>
+      </w:rPr>
+    </w:lvl>
+    <w:lvl w:ilvl="1" w:tplc="04090003" w:tentative="1">
+      <w:start w:val="1"/>
+      <w:numFmt w:val="bullet"/>
+      <w:lvlText w:val="o"/>
+      <w:lvlJc w:val="left"/>
+      <w:pPr>
+        <w:ind w:left="1440" w:hanging="360"/>
+      </w:pPr>
+      <w:rPr>
+        <w:rFonts w:ascii="Courier New" w:hAnsi="Courier New" w:cs="Courier New" w:hint="default"/>
+      </w:rPr>
+    </w:lvl>
+    <w:lvl w:ilvl="2" w:tplc="04090005" w:tentative="1">
+      <w:start w:val="1"/>
+      <w:numFmt w:val="bullet"/>
+      <w:lvlText w:val=""/>
+      <w:lvlJc w:val="left"/>
+      <w:pPr>
+        <w:ind w:left="2160" w:hanging="360"/>
+      </w:pPr>
+      <w:rPr>
+        <w:rFonts w:ascii="Wingdings" w:hAnsi="Wingdings" w:hint="default"/>
+      </w:rPr>
+    </w:lvl>
+    <w:lvl w:ilvl="3" w:tplc="04090001" w:tentative="1">
+      <w:start w:val="1"/>
+      <w:numFmt w:val="bullet"/>
+      <w:lvlText w:val=""/>
+      <w:lvlJc w:val="left"/>
+      <w:pPr>
+        <w:ind w:left="2880" w:hanging="360"/>
+      </w:pPr>
+      <w:rPr>
+        <w:rFonts w:ascii="Symbol" w:hAnsi="Symbol" w:hint="default"/>
+      </w:rPr>
+    </w:lvl>
+    <w:lvl w:ilvl="4" w:tplc="04090003" w:tentative="1">
+      <w:start w:val="1"/>
+      <w:numFmt w:val="bullet"/>
+      <w:lvlText w:val="o"/>
+      <w:lvlJc w:val="left"/>
+      <w:pPr>
+        <w:ind w:left="3600" w:hanging="360"/>
+      </w:pPr>
+      <w:rPr>
+        <w:rFonts w:ascii="Courier New" w:hAnsi="Courier New" w:cs="Courier New" w:hint="default"/>
+      </w:rPr>
+    </w:lvl>
+    <w:lvl w:ilvl="5" w:tplc="04090005" w:tentative="1">
+      <w:start w:val="1"/>
+      <w:numFmt w:val="bullet"/>
+      <w:lvlText w:val=""/>
+      <w:lvlJc w:val="left"/>
+      <w:pPr>
+        <w:ind w:left="4320" w:hanging="360"/>
+      </w:pPr>
+      <w:rPr>
+        <w:rFonts w:ascii="Wingdings" w:hAnsi="Wingdings" w:hint="default"/>
+      </w:rPr>
+    </w:lvl>
+    <w:lvl w:ilvl="6" w:tplc="04090001" w:tentative="1">
+      <w:start w:val="1"/>
+      <w:numFmt w:val="bullet"/>
+      <w:lvlText w:val=""/>
+      <w:lvlJc w:val="left"/>
+      <w:pPr>
+        <w:ind w:left="5040" w:hanging="360"/>
+      </w:pPr>
+      <w:rPr>
+        <w:rFonts w:ascii="Symbol" w:hAnsi="Symbol" w:hint="default"/>
+      </w:rPr>
+    </w:lvl>
+    <w:lvl w:ilvl="7" w:tplc="04090003" w:tentative="1">
+      <w:start w:val="1"/>
+      <w:numFmt w:val="bullet"/>
+      <w:lvlText w:val="o"/>
+      <w:lvlJc w:val="left"/>
+      <w:pPr>
+        <w:ind w:left="5760" w:hanging="360"/>
+      </w:pPr>
+      <w:rPr>
+        <w:rFonts w:ascii="Courier New" w:hAnsi="Courier New" w:cs="Courier New" w:hint="default"/>
+      </w:rPr>
+    </w:lvl>
+    <w:lvl w:ilvl="8" w:tplc="04090005" w:tentative="1">
+      <w:start w:val="1"/>
+      <w:numFmt w:val="bullet"/>
+      <w:lvlText w:val=""/>
+      <w:lvlJc w:val="left"/>
+      <w:pPr>
+        <w:ind w:left="6480" w:hanging="360"/>
+      </w:pPr>
+      <w:rPr>
+        <w:rFonts w:ascii="Wingdings" w:hAnsi="Wingdings" w:hint="default"/>
+      </w:rPr>
+    </w:lvl>
+  </w:abstractNum>
+  <w:abstractNum w:abstractNumId="5" w15:restartNumberingAfterBreak="0">
+    <w:nsid w:val="3D580D65"/>
+    <w:multiLevelType w:val="hybridMultilevel"/>
+    <w:tmpl w:val="0B6A211E"/>
+    <w:lvl w:ilvl="0" w:tplc="04090001">
+      <w:start w:val="1"/>
+      <w:numFmt w:val="bullet"/>
+      <w:lvlText w:val=""/>
+      <w:lvlJc w:val="left"/>
+      <w:pPr>
+        <w:ind w:left="720" w:hanging="360"/>
+      </w:pPr>
+      <w:rPr>
+        <w:rFonts w:ascii="Symbol" w:hAnsi="Symbol" w:hint="default"/>
+      </w:rPr>
+    </w:lvl>
+    <w:lvl w:ilvl="1" w:tplc="04090003" w:tentative="1">
+      <w:start w:val="1"/>
+      <w:numFmt w:val="bullet"/>
+      <w:lvlText w:val="o"/>
+      <w:lvlJc w:val="left"/>
+      <w:pPr>
+        <w:ind w:left="1440" w:hanging="360"/>
+      </w:pPr>
+      <w:rPr>
+        <w:rFonts w:ascii="Courier New" w:hAnsi="Courier New" w:cs="Courier New" w:hint="default"/>
+      </w:rPr>
+    </w:lvl>
+    <w:lvl w:ilvl="2" w:tplc="04090005" w:tentative="1">
+      <w:start w:val="1"/>
+      <w:numFmt w:val="bullet"/>
+      <w:lvlText w:val=""/>
+      <w:lvlJc w:val="left"/>
+      <w:pPr>
+        <w:ind w:left="2160" w:hanging="360"/>
+      </w:pPr>
+      <w:rPr>
+        <w:rFonts w:ascii="Wingdings" w:hAnsi="Wingdings" w:hint="default"/>
+      </w:rPr>
+    </w:lvl>
+    <w:lvl w:ilvl="3" w:tplc="04090001" w:tentative="1">
+      <w:start w:val="1"/>
+      <w:numFmt w:val="bullet"/>
+      <w:lvlText w:val=""/>
+      <w:lvlJc w:val="left"/>
+      <w:pPr>
+        <w:ind w:left="2880" w:hanging="360"/>
+      </w:pPr>
+      <w:rPr>
+        <w:rFonts w:ascii="Symbol" w:hAnsi="Symbol" w:hint="default"/>
+      </w:rPr>
+    </w:lvl>
+    <w:lvl w:ilvl="4" w:tplc="04090003" w:tentative="1">
+      <w:start w:val="1"/>
+      <w:numFmt w:val="bullet"/>
+      <w:lvlText w:val="o"/>
+      <w:lvlJc w:val="left"/>
+      <w:pPr>
+        <w:ind w:left="3600" w:hanging="360"/>
+      </w:pPr>
+      <w:rPr>
+        <w:rFonts w:ascii="Courier New" w:hAnsi="Courier New" w:cs="Courier New" w:hint="default"/>
+      </w:rPr>
+    </w:lvl>
+    <w:lvl w:ilvl="5" w:tplc="04090005" w:tentative="1">
+      <w:start w:val="1"/>
+      <w:numFmt w:val="bullet"/>
+      <w:lvlText w:val=""/>
+      <w:lvlJc w:val="left"/>
+      <w:pPr>
+        <w:ind w:left="4320" w:hanging="360"/>
+      </w:pPr>
+      <w:rPr>
+        <w:rFonts w:ascii="Wingdings" w:hAnsi="Wingdings" w:hint="default"/>
+      </w:rPr>
+    </w:lvl>
+    <w:lvl w:ilvl="6" w:tplc="04090001" w:tentative="1">
+      <w:start w:val="1"/>
+      <w:numFmt w:val="bullet"/>
+      <w:lvlText w:val=""/>
+      <w:lvlJc w:val="left"/>
+      <w:pPr>
+        <w:ind w:left="5040" w:hanging="360"/>
+      </w:pPr>
+      <w:rPr>
+        <w:rFonts w:ascii="Symbol" w:hAnsi="Symbol" w:hint="default"/>
+      </w:rPr>
+    </w:lvl>
+    <w:lvl w:ilvl="7" w:tplc="04090003" w:tentative="1">
+      <w:start w:val="1"/>
+      <w:numFmt w:val="bullet"/>
+      <w:lvlText w:val="o"/>
+      <w:lvlJc w:val="left"/>
+      <w:pPr>
+        <w:ind w:left="5760" w:hanging="360"/>
+      </w:pPr>
+      <w:rPr>
+        <w:rFonts w:ascii="Courier New" w:hAnsi="Courier New" w:cs="Courier New" w:hint="default"/>
+      </w:rPr>
+    </w:lvl>
+    <w:lvl w:ilvl="8" w:tplc="04090005" w:tentative="1">
+      <w:start w:val="1"/>
+      <w:numFmt w:val="bullet"/>
+      <w:lvlText w:val=""/>
+      <w:lvlJc w:val="left"/>
+      <w:pPr>
+        <w:ind w:left="6480" w:hanging="360"/>
+      </w:pPr>
+      <w:rPr>
+        <w:rFonts w:ascii="Wingdings" w:hAnsi="Wingdings" w:hint="default"/>
+      </w:rPr>
+    </w:lvl>
+  </w:abstractNum>
+  <w:abstractNum w:abstractNumId="6" w15:restartNumberingAfterBreak="0">
     <w:nsid w:val="65860465"/>
     <w:multiLevelType w:val="hybridMultilevel"/>
     <w:tmpl w:val="A61628FA"/>
@@ -6384,17 +7181,142 @@
       </w:pPr>
     </w:lvl>
   </w:abstractNum>
+  <w:abstractNum w:abstractNumId="7" w15:restartNumberingAfterBreak="0">
+    <w:nsid w:val="70E83A9A"/>
+    <w:multiLevelType w:val="hybridMultilevel"/>
+    <w:tmpl w:val="DD32540A"/>
+    <w:lvl w:ilvl="0" w:tplc="04090001">
+      <w:start w:val="1"/>
+      <w:numFmt w:val="bullet"/>
+      <w:lvlText w:val=""/>
+      <w:lvlJc w:val="left"/>
+      <w:pPr>
+        <w:ind w:left="720" w:hanging="360"/>
+      </w:pPr>
+      <w:rPr>
+        <w:rFonts w:ascii="Symbol" w:hAnsi="Symbol" w:hint="default"/>
+      </w:rPr>
+    </w:lvl>
+    <w:lvl w:ilvl="1" w:tplc="04090003" w:tentative="1">
+      <w:start w:val="1"/>
+      <w:numFmt w:val="bullet"/>
+      <w:lvlText w:val="o"/>
+      <w:lvlJc w:val="left"/>
+      <w:pPr>
+        <w:ind w:left="1440" w:hanging="360"/>
+      </w:pPr>
+      <w:rPr>
+        <w:rFonts w:ascii="Courier New" w:hAnsi="Courier New" w:cs="Courier New" w:hint="default"/>
+      </w:rPr>
+    </w:lvl>
+    <w:lvl w:ilvl="2" w:tplc="04090005" w:tentative="1">
+      <w:start w:val="1"/>
+      <w:numFmt w:val="bullet"/>
+      <w:lvlText w:val=""/>
+      <w:lvlJc w:val="left"/>
+      <w:pPr>
+        <w:ind w:left="2160" w:hanging="360"/>
+      </w:pPr>
+      <w:rPr>
+        <w:rFonts w:ascii="Wingdings" w:hAnsi="Wingdings" w:hint="default"/>
+      </w:rPr>
+    </w:lvl>
+    <w:lvl w:ilvl="3" w:tplc="04090001" w:tentative="1">
+      <w:start w:val="1"/>
+      <w:numFmt w:val="bullet"/>
+      <w:lvlText w:val=""/>
+      <w:lvlJc w:val="left"/>
+      <w:pPr>
+        <w:ind w:left="2880" w:hanging="360"/>
+      </w:pPr>
+      <w:rPr>
+        <w:rFonts w:ascii="Symbol" w:hAnsi="Symbol" w:hint="default"/>
+      </w:rPr>
+    </w:lvl>
+    <w:lvl w:ilvl="4" w:tplc="04090003" w:tentative="1">
+      <w:start w:val="1"/>
+      <w:numFmt w:val="bullet"/>
+      <w:lvlText w:val="o"/>
+      <w:lvlJc w:val="left"/>
+      <w:pPr>
+        <w:ind w:left="3600" w:hanging="360"/>
+      </w:pPr>
+      <w:rPr>
+        <w:rFonts w:ascii="Courier New" w:hAnsi="Courier New" w:cs="Courier New" w:hint="default"/>
+      </w:rPr>
+    </w:lvl>
+    <w:lvl w:ilvl="5" w:tplc="04090005" w:tentative="1">
+      <w:start w:val="1"/>
+      <w:numFmt w:val="bullet"/>
+      <w:lvlText w:val=""/>
+      <w:lvlJc w:val="left"/>
+      <w:pPr>
+        <w:ind w:left="4320" w:hanging="360"/>
+      </w:pPr>
+      <w:rPr>
+        <w:rFonts w:ascii="Wingdings" w:hAnsi="Wingdings" w:hint="default"/>
+      </w:rPr>
+    </w:lvl>
+    <w:lvl w:ilvl="6" w:tplc="04090001" w:tentative="1">
+      <w:start w:val="1"/>
+      <w:numFmt w:val="bullet"/>
+      <w:lvlText w:val=""/>
+      <w:lvlJc w:val="left"/>
+      <w:pPr>
+        <w:ind w:left="5040" w:hanging="360"/>
+      </w:pPr>
+      <w:rPr>
+        <w:rFonts w:ascii="Symbol" w:hAnsi="Symbol" w:hint="default"/>
+      </w:rPr>
+    </w:lvl>
+    <w:lvl w:ilvl="7" w:tplc="04090003" w:tentative="1">
+      <w:start w:val="1"/>
+      <w:numFmt w:val="bullet"/>
+      <w:lvlText w:val="o"/>
+      <w:lvlJc w:val="left"/>
+      <w:pPr>
+        <w:ind w:left="5760" w:hanging="360"/>
+      </w:pPr>
+      <w:rPr>
+        <w:rFonts w:ascii="Courier New" w:hAnsi="Courier New" w:cs="Courier New" w:hint="default"/>
+      </w:rPr>
+    </w:lvl>
+    <w:lvl w:ilvl="8" w:tplc="04090005" w:tentative="1">
+      <w:start w:val="1"/>
+      <w:numFmt w:val="bullet"/>
+      <w:lvlText w:val=""/>
+      <w:lvlJc w:val="left"/>
+      <w:pPr>
+        <w:ind w:left="6480" w:hanging="360"/>
+      </w:pPr>
+      <w:rPr>
+        <w:rFonts w:ascii="Wingdings" w:hAnsi="Wingdings" w:hint="default"/>
+      </w:rPr>
+    </w:lvl>
+  </w:abstractNum>
   <w:num w:numId="1">
-    <w:abstractNumId w:val="3"/>
+    <w:abstractNumId w:val="6"/>
   </w:num>
   <w:num w:numId="2">
-    <w:abstractNumId w:val="2"/>
+    <w:abstractNumId w:val="3"/>
   </w:num>
   <w:num w:numId="3">
     <w:abstractNumId w:val="0"/>
   </w:num>
   <w:num w:numId="4">
     <w:abstractNumId w:val="1"/>
+  </w:num>
+  <w:num w:numId="5">
+    <w:abstractNumId w:val="7"/>
+  </w:num>
+  <w:num w:numId="6">
+    <w:abstractNumId w:val="2"/>
+  </w:num>
+  <w:num w:numId="7">
+    <w:abstractNumId w:val="5"/>
+  </w:num>
+  <w:num w:numId="8">
+    <w:abstractNumId w:val="4"/>
   </w:num>
 </w:numbering>
 </file>
@@ -7352,7 +8274,7 @@
 </file>
 
 <file path=customXml/itemProps1.xml><?xml version="1.0" encoding="utf-8"?>
-<ds:datastoreItem xmlns:ds="http://schemas.openxmlformats.org/officeDocument/2006/customXml" ds:itemID="{276F5D78-8808-4B50-8564-F88D5EBA7FC2}">
+<ds:datastoreItem xmlns:ds="http://schemas.openxmlformats.org/officeDocument/2006/customXml" ds:itemID="{F177F42A-5432-48EE-AE46-ACFC6FDA1F68}">
   <ds:schemaRefs>
     <ds:schemaRef ds:uri="http://schemas.openxmlformats.org/officeDocument/2006/bibliography"/>
   </ds:schemaRefs>

</xml_diff>